<commit_message>
added DB mapping doc
</commit_message>
<xml_diff>
--- a/mainworkshop4days.docx
+++ b/mainworkshop4days.docx
@@ -5234,32 +5234,31 @@
         </w:rPr>
         <w:t> </w:t>
       </w:r>
+      <w:r>
+        <w:rPr>
+          <w:lang w:bidi="ar-OM"/>
+        </w:rPr>
+        <w:t xml:space="preserve">City, </w:t>
+      </w:r>
+      <w:r>
+        <w:rPr>
+          <w:lang w:bidi="ar-OM"/>
+        </w:rPr>
+        <w:t>roll</w:t>
+      </w:r>
+      <w:r>
+        <w:rPr>
+          <w:lang w:bidi="ar-OM"/>
+        </w:rPr>
+        <w:t xml:space="preserve"> number of a student, the ID number of an employee, gender</w:t>
+      </w:r>
+      <w:r>
+        <w:rPr>
+          <w:lang w:bidi="ar-OM"/>
+        </w:rPr>
+        <w:t xml:space="preserve">, </w:t>
+      </w:r>
       <w:proofErr w:type="gramStart"/>
-      <w:r>
-        <w:rPr>
-          <w:lang w:bidi="ar-OM"/>
-        </w:rPr>
-        <w:t xml:space="preserve">City, </w:t>
-      </w:r>
-      <w:r>
-        <w:rPr>
-          <w:lang w:bidi="ar-OM"/>
-        </w:rPr>
-        <w:t> roll</w:t>
-      </w:r>
-      <w:proofErr w:type="gramEnd"/>
-      <w:r>
-        <w:rPr>
-          <w:lang w:bidi="ar-OM"/>
-        </w:rPr>
-        <w:t xml:space="preserve"> number of a student, the ID number of an employee, gender</w:t>
-      </w:r>
-      <w:r>
-        <w:rPr>
-          <w:lang w:bidi="ar-OM"/>
-        </w:rPr>
-        <w:t xml:space="preserve">, </w:t>
-      </w:r>
       <w:r>
         <w:rPr>
           <w:lang w:bidi="ar-OM"/>
@@ -5274,6 +5273,7 @@
         </w:rPr>
         <w:t xml:space="preserve"> )</w:t>
       </w:r>
+      <w:proofErr w:type="gramEnd"/>
       <w:r>
         <w:rPr>
           <w:lang w:bidi="ar-OM"/>
@@ -6000,19 +6000,17 @@
         </w:rPr>
         <w:t xml:space="preserve"> multivalued because one people has more </w:t>
       </w:r>
-      <w:proofErr w:type="spellStart"/>
-      <w:r>
-        <w:rPr>
-          <w:lang w:bidi="ar-OM"/>
-        </w:rPr>
-        <w:t>that</w:t>
-      </w:r>
-      <w:proofErr w:type="spellEnd"/>
-      <w:r>
-        <w:rPr>
-          <w:lang w:bidi="ar-OM"/>
-        </w:rPr>
-        <w:t xml:space="preserve"> one house address.</w:t>
+      <w:r>
+        <w:rPr>
+          <w:lang w:bidi="ar-OM"/>
+        </w:rPr>
+        <w:t xml:space="preserve">than </w:t>
+      </w:r>
+      <w:r>
+        <w:rPr>
+          <w:lang w:bidi="ar-OM"/>
+        </w:rPr>
+        <w:t>one house address.</w:t>
       </w:r>
     </w:p>
     <w:p>

</xml_diff>